<commit_message>
Update Module 5 PMA - draft 1.docx
</commit_message>
<xml_diff>
--- a/Module 5 PMA - draft 1.docx
+++ b/Module 5 PMA - draft 1.docx
@@ -868,7 +868,7 @@
           </mc:Choice>
           <mc:Fallback>
             <w:pict>
-              <v:group w14:anchorId="382CF032" id="Group 22" o:spid="_x0000_s1026" alt="&quot;&quot;" style="position:absolute;margin-left:-36pt;margin-top:-1in;width:597.6pt;height:11in;z-index:-251648000" coordsize="11955,15841" o:gfxdata="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">
+              <v:group w14:anchorId="65269082" id="Group 22" o:spid="_x0000_s1026" alt="&quot;&quot;" style="position:absolute;margin-left:-36pt;margin-top:-1in;width:597.6pt;height:11in;z-index:-251648000" coordsize="11955,15841" o:gfxdata="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">
                 <v:group id="Group 23" o:spid="_x0000_s1027" style="position:absolute;left:6586;width:5369;height:2980" coordorigin="6586" coordsize="5369,2980" o:gfxdata="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">
                   <v:shape id="AutoShape 24" o:spid="_x0000_s1028" style="position:absolute;left:6586;width:3578;height:2980;visibility:visible;mso-wrap-style:square;v-text-anchor:top" coordsize="3578,2980" o:gfxdata="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" path="m1786,591l1194,,,,1188,1188,1786,591m3577,2383l2980,1786r-597,597l2980,2980r597,-597e" fillcolor="#4495a2 [3206]" stroked="f">
                     <v:path arrowok="t" o:connecttype="custom" o:connectlocs="1786,591;1194,0;0,0;1188,1188;1786,591;3577,2383;2980,1786;2383,2383;2980,2980;3577,2383" o:connectangles="0,0,0,0,0,0,0,0,0,0"/>
@@ -2283,7 +2283,7 @@
           </mc:Choice>
           <mc:Fallback>
             <w:pict>
-              <v:group w14:anchorId="117D47D8" id="Group 59" o:spid="_x0000_s1026" alt="&quot;&quot;" style="position:absolute;margin-left:-36.05pt;margin-top:-1in;width:597.6pt;height:11in;z-index:-251646976" coordorigin="-15" coordsize="11953,15841" o:gfxdata="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">
+              <v:group w14:anchorId="12E668BE" id="Group 59" o:spid="_x0000_s1026" alt="&quot;&quot;" style="position:absolute;margin-left:-36.05pt;margin-top:-1in;width:597.6pt;height:11in;z-index:-251646976" coordorigin="-15" coordsize="11953,15841" o:gfxdata="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">
                 <v:group id="Group 46" o:spid="_x0000_s1027" style="position:absolute;left:6569;width:5369;height:2980" coordorigin="6586" coordsize="5369,2980" o:gfxdata="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">
                   <v:shape id="AutoShape 47" o:spid="_x0000_s1028" style="position:absolute;left:6586;width:3578;height:2980;visibility:visible;mso-wrap-style:square;v-text-anchor:top" coordsize="3578,2980" o:gfxdata="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" path="m1786,591l1194,,,,1188,1188,1786,591m3577,2383l2980,1786r-597,597l2980,2980r597,-597e" fillcolor="#4495a2 [3206]" stroked="f">
                     <v:path arrowok="t" o:connecttype="custom" o:connectlocs="1786,591;1194,0;0,0;1188,1188;1786,591;3577,2383;2980,1786;2383,2383;2980,2980;3577,2383" o:connectangles="0,0,0,0,0,0,0,0,0,0"/>
@@ -4664,35 +4664,151 @@
         <w:rPr>
           <w:lang w:val="en-GB"/>
         </w:rPr>
-        <w:t>, has developed a quiz which guide students and prospects through a series of questions that helps them discover what career suit them.</w:t>
-      </w:r>
-    </w:p>
-    <w:p>
-      <w:pPr>
-        <w:rPr>
-          <w:lang w:val="en-GB"/>
-        </w:rPr>
-      </w:pPr>
-      <w:r>
-        <w:rPr>
-          <w:lang w:val="en-GB"/>
-        </w:rPr>
-        <w:t xml:space="preserve">In order to help students what research topic really interest them and which tutor could help them on that academic journey, </w:t>
-      </w:r>
-    </w:p>
-    <w:p>
-      <w:pPr>
-        <w:rPr>
-          <w:lang w:val="en-GB"/>
-        </w:rPr>
-      </w:pPr>
-    </w:p>
-    <w:p>
-      <w:pPr>
-        <w:rPr>
-          <w:lang w:val="en-GB"/>
-        </w:rPr>
-      </w:pPr>
+        <w:t>, has developed a quiz which guide students and prospects through a series of questions that helps them discover what career suit them</w:t>
+      </w:r>
+      <w:r>
+        <w:rPr>
+          <w:lang w:val="en-GB"/>
+        </w:rPr>
+        <w:t xml:space="preserve">. As seen in Figure No. 1, UCAS invites students to take the quiz, and after shows 30 questions with the same </w:t>
+      </w:r>
+      <w:r>
+        <w:rPr>
+          <w:lang w:val="en-GB"/>
+        </w:rPr>
+        <w:t>5</w:t>
+      </w:r>
+      <w:r>
+        <w:rPr>
+          <w:lang w:val="en-GB"/>
+        </w:rPr>
+        <w:t xml:space="preserve"> answers.</w:t>
+      </w:r>
+    </w:p>
+    <w:p>
+      <w:pPr>
+        <w:rPr>
+          <w:lang w:val="en-GB"/>
+        </w:rPr>
+      </w:pPr>
+      <w:r>
+        <w:rPr>
+          <w:lang w:val="en-GB"/>
+        </w:rPr>
+        <w:t>Figure 1. UCAS career quiz.</w:t>
+      </w:r>
+    </w:p>
+    <w:p>
+      <w:pPr>
+        <w:rPr>
+          <w:noProof/>
+        </w:rPr>
+      </w:pPr>
+      <w:r>
+        <w:rPr>
+          <w:noProof/>
+        </w:rPr>
+        <w:drawing>
+          <wp:inline distT="0" distB="0" distL="0" distR="0" wp14:anchorId="28AAF8B8" wp14:editId="19ECFFB7">
+            <wp:extent cx="3479800" cy="1570846"/>
+            <wp:effectExtent l="0" t="0" r="6350" b="0"/>
+            <wp:docPr id="1" name="Picture 1" descr="Text&#10;&#10;Description automatically generated with low confidence"/>
+            <wp:cNvGraphicFramePr>
+              <a:graphicFrameLocks xmlns:a="http://schemas.openxmlformats.org/drawingml/2006/main" noChangeAspect="1"/>
+            </wp:cNvGraphicFramePr>
+            <a:graphic xmlns:a="http://schemas.openxmlformats.org/drawingml/2006/main">
+              <a:graphicData uri="http://schemas.openxmlformats.org/drawingml/2006/picture">
+                <pic:pic xmlns:pic="http://schemas.openxmlformats.org/drawingml/2006/picture">
+                  <pic:nvPicPr>
+                    <pic:cNvPr id="1" name="Picture 1" descr="Text&#10;&#10;Description automatically generated with low confidence"/>
+                    <pic:cNvPicPr/>
+                  </pic:nvPicPr>
+                  <pic:blipFill>
+                    <a:blip r:embed="rId12"/>
+                    <a:stretch>
+                      <a:fillRect/>
+                    </a:stretch>
+                  </pic:blipFill>
+                  <pic:spPr>
+                    <a:xfrm>
+                      <a:off x="0" y="0"/>
+                      <a:ext cx="3485566" cy="1573449"/>
+                    </a:xfrm>
+                    <a:prstGeom prst="rect">
+                      <a:avLst/>
+                    </a:prstGeom>
+                  </pic:spPr>
+                </pic:pic>
+              </a:graphicData>
+            </a:graphic>
+          </wp:inline>
+        </w:drawing>
+      </w:r>
+      <w:r>
+        <w:rPr>
+          <w:noProof/>
+        </w:rPr>
+        <w:t xml:space="preserve"> </w:t>
+      </w:r>
+      <w:r>
+        <w:rPr>
+          <w:noProof/>
+        </w:rPr>
+        <w:drawing>
+          <wp:inline distT="0" distB="0" distL="0" distR="0" wp14:anchorId="029D5359" wp14:editId="1657CA85">
+            <wp:extent cx="3224495" cy="1565910"/>
+            <wp:effectExtent l="0" t="0" r="0" b="0"/>
+            <wp:docPr id="2" name="Picture 2" descr="Timeline&#10;&#10;Description automatically generated with medium confidence"/>
+            <wp:cNvGraphicFramePr>
+              <a:graphicFrameLocks xmlns:a="http://schemas.openxmlformats.org/drawingml/2006/main" noChangeAspect="1"/>
+            </wp:cNvGraphicFramePr>
+            <a:graphic xmlns:a="http://schemas.openxmlformats.org/drawingml/2006/main">
+              <a:graphicData uri="http://schemas.openxmlformats.org/drawingml/2006/picture">
+                <pic:pic xmlns:pic="http://schemas.openxmlformats.org/drawingml/2006/picture">
+                  <pic:nvPicPr>
+                    <pic:cNvPr id="2" name="Picture 2" descr="Timeline&#10;&#10;Description automatically generated with medium confidence"/>
+                    <pic:cNvPicPr/>
+                  </pic:nvPicPr>
+                  <pic:blipFill>
+                    <a:blip r:embed="rId13"/>
+                    <a:stretch>
+                      <a:fillRect/>
+                    </a:stretch>
+                  </pic:blipFill>
+                  <pic:spPr>
+                    <a:xfrm>
+                      <a:off x="0" y="0"/>
+                      <a:ext cx="3249538" cy="1578071"/>
+                    </a:xfrm>
+                    <a:prstGeom prst="rect">
+                      <a:avLst/>
+                    </a:prstGeom>
+                  </pic:spPr>
+                </pic:pic>
+              </a:graphicData>
+            </a:graphic>
+          </wp:inline>
+        </w:drawing>
+      </w:r>
+    </w:p>
+    <w:p>
+      <w:pPr>
+        <w:rPr>
+          <w:lang w:val="en-GB"/>
+        </w:rPr>
+      </w:pPr>
+      <w:r>
+        <w:rPr>
+          <w:noProof/>
+        </w:rPr>
+        <w:t xml:space="preserve">Under this logic, figure No. 2 explains the general logic and basic layout of the webapp based on a quiz </w:t>
+      </w:r>
+      <w:r>
+        <w:rPr>
+          <w:noProof/>
+        </w:rPr>
+        <w:t xml:space="preserve">opencode </w:t>
+      </w:r>
     </w:p>
     <w:p>
       <w:pPr>

</xml_diff>